<commit_message>
Added refs test for appendix with refs
</commit_message>
<xml_diff>
--- a/docx/Bindings/Reference/Appendix/AP_Part_2.docx
+++ b/docx/Bindings/Reference/Appendix/AP_Part_2.docx
@@ -4,23 +4,302 @@
   <w:body>
     <w:p>
       <w:pPr>
+        <w:rPr>
+          <w:rStyle w:val="Heading1Char"/>
+        </w:rPr>
+      </w:pPr>
+      <w:r>
+        <w:rPr>
+          <w:rStyle w:val="Heading1Char"/>
+        </w:rPr>
+        <w:t>TOC 1</w:t>
+      </w:r>
+    </w:p>
+    <w:p>
+      <w:sdt>
+        <w:sdtPr>
+          <w:alias w:val="Format: F1"/>
+          <w:tag w:val="{&quot;BindingKey&quot;:&quot;F1&quot;,&quot;BindingType&quot;:&quot;Format&quot;}"/>
+          <w:id w:val="-535347750"/>
+        </w:sdtPr>
+        <w:sdtContent>
+          <w:sdt>
+            <w:sdtPr>
+              <w:alias w:val="MainToc"/>
+              <w:tag w:val="{&quot;BindingKey&quot;:&quot;RefGroups&quot;,&quot;BindingType&quot;:&quot;Reference&quot;}"/>
+              <w:id w:val="176782729"/>
+            </w:sdtPr>
+            <w:sdtContent>
+              <w:r>
+                <w:rPr>
+                  <w:lang w:val="en-US"/>
+                </w:rPr>
+                <w:t>Para</w:t>
+              </w:r>
+            </w:sdtContent>
+          </w:sdt>
+        </w:sdtContent>
+      </w:sdt>
+    </w:p>
+    <w:p>
+      <w:pPr>
+        <w:pStyle w:val="Heading1"/>
+        <w:rPr>
+          <w:lang w:val="en-US"/>
+        </w:rPr>
+      </w:pPr>
+      <w:r>
+        <w:rPr>
+          <w:lang w:val="en-US"/>
+        </w:rPr>
+        <w:t>TOC 2</w:t>
+      </w:r>
+    </w:p>
+    <w:sdt>
+      <w:sdtPr>
+        <w:alias w:val="Format: F1"/>
+        <w:tag w:val="{&quot;BindingKey&quot;:&quot;F1&quot;,&quot;BindingType&quot;:&quot;Format&quot;}"/>
+        <w:id w:val="916677119"/>
+      </w:sdtPr>
+      <w:sdtContent>
+        <w:sdt>
+          <w:sdtPr>
+            <w:alias w:val="Ref Multiline"/>
+            <w:tag w:val="{&quot;BindingKey&quot;:&quot;RefGroups&quot;,&quot;BindingType&quot;:&quot;Reference&quot;}"/>
+            <w:id w:val="1566219034"/>
+          </w:sdtPr>
+          <w:sdtContent>
+            <w:p>
+              <w:pPr>
+                <w:rPr>
+                  <w:lang w:val="en-US"/>
+                </w:rPr>
+              </w:pPr>
+              <w:r>
+                <w:rPr>
+                  <w:lang w:val="en-US"/>
+                </w:rPr>
+                <w:t>Para</w:t>
+              </w:r>
+            </w:p>
+            <w:p>
+              <w:pPr>
+                <w:rPr>
+                  <w:lang w:val="en-US"/>
+                </w:rPr>
+              </w:pPr>
+              <w:r>
+                <w:rPr>
+                  <w:lang w:val="en-US"/>
+                </w:rPr>
+                <w:t>Para</w:t>
+              </w:r>
+            </w:p>
+          </w:sdtContent>
+        </w:sdt>
+      </w:sdtContent>
+    </w:sdt>
+    <w:p>
+      <w:pPr>
         <w:pStyle w:val="Heading1"/>
       </w:pPr>
       <w:r>
-        <w:t xml:space="preserve">Appendix </w:t>
+        <w:t>TOC 3</w:t>
       </w:r>
+    </w:p>
+    <w:p>
+      <w:sdt>
+        <w:sdtPr>
+          <w:alias w:val="Reference: names"/>
+          <w:tag w:val="{&quot;BindingKey&quot;:&quot;names&quot;,&quot;BindingType&quot;:&quot;Reference&quot;}"/>
+          <w:id w:val="-1953615612"/>
+        </w:sdtPr>
+        <w:sdtContent>
+          <w:r>
+            <w:rPr>
+              <w:lang w:val="en-US"/>
+            </w:rPr>
+            <w:t>Para</w:t>
+          </w:r>
+        </w:sdtContent>
+      </w:sdt>
+    </w:p>
+    <w:p>
+      <w:pPr>
+        <w:pStyle w:val="Heading1"/>
+        <w:rPr>
+          <w:lang w:val="en-US"/>
+        </w:rPr>
+      </w:pPr>
       <w:r>
-        <w:t>2</w:t>
+        <w:rPr>
+          <w:lang w:val="en-US"/>
+        </w:rPr>
+        <w:t>TOC 4</w:t>
       </w:r>
     </w:p>
     <w:p>
+      <w:pPr>
+        <w:rPr>
+          <w:lang w:val="en-US"/>
+        </w:rPr>
+      </w:pPr>
+      <w:sdt>
+        <w:sdtPr>
+          <w:alias w:val="Repeat: people"/>
+          <w:tag w:val="{&quot;Separator&quot;:&quot; - &quot;,&quot;BindingKey&quot;:&quot;people&quot;,&quot;BindingType&quot;:&quot;Repeat&quot;}"/>
+          <w:id w:val="1879428692"/>
+        </w:sdtPr>
+        <w:sdtContent>
+          <w:sdt>
+            <w:sdtPr>
+              <w:alias w:val="Reference: name"/>
+              <w:tag w:val="{&quot;BindingKey&quot;:&quot;name&quot;,&quot;BindingType&quot;:&quot;Reference&quot;}"/>
+              <w:id w:val="-1917232384"/>
+            </w:sdtPr>
+            <w:sdtContent>
+              <w:r>
+                <w:rPr>
+                  <w:lang w:val="en-US"/>
+                </w:rPr>
+                <w:t>Para</w:t>
+              </w:r>
+            </w:sdtContent>
+          </w:sdt>
+        </w:sdtContent>
+      </w:sdt>
+    </w:p>
+    <w:p>
+      <w:pPr>
+        <w:pStyle w:val="Heading1"/>
+        <w:rPr>
+          <w:lang w:val="en-US"/>
+        </w:rPr>
+      </w:pPr>
       <w:r>
-        <w:t xml:space="preserve">Appendix at depth </w:t>
+        <w:rPr>
+          <w:lang w:val="en-US"/>
+        </w:rPr>
+        <w:t>TOC 5</w:t>
       </w:r>
+    </w:p>
+    <w:p>
+      <w:pPr>
+        <w:rPr>
+          <w:lang w:val="en-US"/>
+        </w:rPr>
+      </w:pPr>
+      <w:sdt>
+        <w:sdtPr>
+          <w:alias w:val="Reference: RefGroups"/>
+          <w:tag w:val="{&quot;BindingKey&quot;:&quot;RefGroups&quot;,&quot;Separator&quot;:&quot; - &quot;,&quot;BindingType&quot;:&quot;Reference&quot;}"/>
+          <w:id w:val="-828520973"/>
+        </w:sdtPr>
+        <w:sdtContent>
+          <w:r>
+            <w:rPr>
+              <w:lang w:val="en-US"/>
+            </w:rPr>
+            <w:t>Para</w:t>
+          </w:r>
+        </w:sdtContent>
+      </w:sdt>
+    </w:p>
+    <w:p>
+      <w:pPr>
+        <w:pStyle w:val="Heading1"/>
+        <w:rPr>
+          <w:lang w:val="en-US"/>
+        </w:rPr>
+      </w:pPr>
       <w:r>
-        <w:t>2</w:t>
+        <w:rPr>
+          <w:lang w:val="en-US"/>
+        </w:rPr>
+        <w:t>TOC 6</w:t>
       </w:r>
     </w:p>
+    <w:p>
+      <w:pPr>
+        <w:rPr>
+          <w:lang w:val="en-US"/>
+        </w:rPr>
+      </w:pPr>
+      <w:sdt>
+        <w:sdtPr>
+          <w:alias w:val="DE TOC"/>
+          <w:tag w:val="{&quot;BindingKey&quot;:&quot;RefGroups2&quot;,&quot;BindingType&quot;:&quot;Reference&quot;}"/>
+          <w:id w:val="-814880508"/>
+        </w:sdtPr>
+        <w:sdtContent>
+          <w:r>
+            <w:rPr>
+              <w:lang w:val="en-US"/>
+            </w:rPr>
+            <w:t>Para</w:t>
+          </w:r>
+        </w:sdtContent>
+      </w:sdt>
+    </w:p>
+    <w:p>
+      <w:pPr>
+        <w:pStyle w:val="Heading1"/>
+        <w:rPr>
+          <w:lang w:val="en-US"/>
+        </w:rPr>
+      </w:pPr>
+      <w:r>
+        <w:rPr>
+          <w:lang w:val="en-US"/>
+        </w:rPr>
+        <w:t>TOC 7</w:t>
+      </w:r>
+    </w:p>
+    <w:p>
+      <w:pPr>
+        <w:rPr>
+          <w:lang w:val="en-US"/>
+        </w:rPr>
+      </w:pPr>
+      <w:sdt>
+        <w:sdtPr>
+          <w:alias w:val="All Refs"/>
+          <w:tag w:val="{&quot;BindingKey&quot;:&quot;RefGroups3&quot;,&quot;BindingType&quot;:&quot;Reference&quot;}"/>
+          <w:id w:val="-1426269419"/>
+        </w:sdtPr>
+        <w:sdtContent>
+          <w:r>
+            <w:rPr>
+              <w:lang w:val="en-US"/>
+            </w:rPr>
+            <w:t>Para</w:t>
+          </w:r>
+        </w:sdtContent>
+      </w:sdt>
+    </w:p>
+    <w:p>
+      <w:pPr>
+        <w:pStyle w:val="Heading1"/>
+      </w:pPr>
+      <w:r>
+        <w:t>TOC 8 (dynamic element)</w:t>
+      </w:r>
+    </w:p>
+    <w:sdt>
+      <w:sdtPr>
+        <w:alias w:val="DynamicElement: elements.refFile"/>
+        <w:tag w:val="{&quot;BindingKey&quot;:&quot;elements.refFile&quot;,&quot;BindingType&quot;:&quot;DynamicElement&quot;}"/>
+        <w:id w:val="421067680"/>
+      </w:sdtPr>
+      <w:sdtContent>
+        <w:p>
+          <w:r>
+            <w:t>Para</w:t>
+          </w:r>
+        </w:p>
+      </w:sdtContent>
+    </w:sdt>
+    <w:p/>
     <w:sectPr>
       <w:headerReference w:type="default" r:id="rId7"/>
       <w:footerReference w:type="default" r:id="rId8"/>
@@ -515,6 +794,7 @@
   <w:style w:type="paragraph" w:default="1" w:styleId="Normal">
     <w:name w:val="Normal"/>
     <w:qFormat/>
+    <w:rsid w:val="004A55F6"/>
   </w:style>
   <w:style w:type="paragraph" w:styleId="Heading1">
     <w:name w:val="heading 1"/>

</xml_diff>